<commit_message>
update GH_script: more h_div on top
</commit_message>
<xml_diff>
--- a/Tese_word/Capitulos/2-Analise_pela Norma_tipologias_acções_EN.docx
+++ b/Tese_word/Capitulos/2-Analise_pela Norma_tipologias_acções_EN.docx
@@ -3007,9 +3007,9 @@
       <w:r>
         <w:rPr>
           <w:rFonts w:ascii="Times New Roman" w:hAnsi="Times New Roman"/>
-          <w:sz w:val="22"/>
-          <w:szCs w:val="22"/>
-          <w:highlight w:val="yellow"/>
+          <w:noProof/>
+          <w:sz w:val="22"/>
+          <w:szCs w:val="22"/>
           <w:lang w:val="en-GB"/>
         </w:rPr>
         <w:drawing>
@@ -3236,7 +3236,6 @@
           <w:noProof/>
           <w:sz w:val="22"/>
           <w:szCs w:val="22"/>
-          <w:highlight w:val="yellow"/>
           <w:lang w:val="en-GB"/>
         </w:rPr>
         <w:drawing>
@@ -3663,17 +3662,15 @@
         </w:rPr>
         <w:t xml:space="preserve"> as the algorithm was developed for </w:t>
       </w:r>
-      <w:proofErr w:type="gramStart"/>
-      <w:r>
-        <w:rPr>
-          <w:rFonts w:ascii="Times New Roman" w:hAnsi="Times New Roman"/>
-          <w:sz w:val="22"/>
-          <w:szCs w:val="22"/>
-          <w:lang w:val="en-GB"/>
-        </w:rPr>
-        <w:t>fairly regular</w:t>
-      </w:r>
-      <w:proofErr w:type="gramEnd"/>
+      <w:r>
+        <w:rPr>
+          <w:rFonts w:ascii="Times New Roman" w:hAnsi="Times New Roman"/>
+          <w:sz w:val="22"/>
+          <w:szCs w:val="22"/>
+          <w:lang w:val="en-GB"/>
+        </w:rPr>
+        <w:t>regular</w:t>
+      </w:r>
       <w:r>
         <w:rPr>
           <w:rFonts w:ascii="Times New Roman" w:hAnsi="Times New Roman"/>
@@ -4415,43 +4412,25 @@
           <w:szCs w:val="22"/>
           <w:lang w:val="en-GB"/>
         </w:rPr>
-        <w:t xml:space="preserve">As is seen on figure H.1 </w:t>
-      </w:r>
-      <w:r>
-        <w:rPr>
-          <w:rFonts w:ascii="Times New Roman" w:hAnsi="Times New Roman"/>
-          <w:sz w:val="22"/>
-          <w:szCs w:val="22"/>
-          <w:lang w:val="en-GB"/>
-        </w:rPr>
-        <w:t>(</w:t>
-      </w:r>
-      <w:r>
-        <w:rPr>
-          <w:rFonts w:ascii="Times New Roman" w:hAnsi="Times New Roman"/>
-          <w:sz w:val="22"/>
-          <w:szCs w:val="22"/>
-          <w:lang w:val="en-GB"/>
-        </w:rPr>
-        <w:t xml:space="preserve">in the row </w:t>
-      </w:r>
-      <w:r>
-        <w:rPr>
-          <w:rFonts w:ascii="Times New Roman" w:hAnsi="Times New Roman"/>
-          <w:sz w:val="22"/>
-          <w:szCs w:val="22"/>
-          <w:lang w:val="en-GB"/>
-        </w:rPr>
-        <w:t>for primary patterns</w:t>
-      </w:r>
-      <w:r>
-        <w:rPr>
-          <w:rFonts w:ascii="Times New Roman" w:hAnsi="Times New Roman"/>
-          <w:sz w:val="22"/>
-          <w:szCs w:val="22"/>
-          <w:lang w:val="en-GB"/>
-        </w:rPr>
-        <w:t>),</w:t>
+        <w:t>As</w:t>
+      </w:r>
+      <w:r>
+        <w:rPr>
+          <w:rFonts w:ascii="Times New Roman" w:hAnsi="Times New Roman"/>
+          <w:sz w:val="22"/>
+          <w:szCs w:val="22"/>
+          <w:lang w:val="en-GB"/>
+        </w:rPr>
+        <w:t xml:space="preserve"> seen on figure H.</w:t>
+      </w:r>
+      <w:r>
+        <w:rPr>
+          <w:rFonts w:ascii="Times New Roman" w:hAnsi="Times New Roman"/>
+          <w:sz w:val="22"/>
+          <w:szCs w:val="22"/>
+          <w:lang w:val="en-GB"/>
+        </w:rPr>
+        <w:t>1,</w:t>
       </w:r>
       <w:r>
         <w:rPr>
@@ -4525,183 +4504,250 @@
         </w:rPr>
         <w:t xml:space="preserve"> to set the number of horizontal divisions that the program will test. </w:t>
       </w:r>
-      <w:r>
-        <w:rPr>
-          <w:rFonts w:ascii="Times New Roman" w:hAnsi="Times New Roman"/>
-          <w:sz w:val="22"/>
-          <w:szCs w:val="22"/>
-          <w:highlight w:val="yellow"/>
-          <w:lang w:val="en-GB"/>
-        </w:rPr>
-        <w:t>As can be seen on the following image increasing the number of horizontal divisions has the same effect</w:t>
-      </w:r>
-      <w:r>
-        <w:rPr>
-          <w:rFonts w:ascii="Times New Roman" w:hAnsi="Times New Roman"/>
-          <w:sz w:val="22"/>
-          <w:szCs w:val="22"/>
-          <w:highlight w:val="yellow"/>
-          <w:lang w:val="en-GB"/>
-        </w:rPr>
-        <w:t xml:space="preserve"> as considering the intersection point as a point of restraint. With the evolution of the structure the added horizontal bars will eventually be delete</w:t>
-      </w:r>
-      <w:r>
-        <w:rPr>
-          <w:rFonts w:ascii="Times New Roman" w:hAnsi="Times New Roman"/>
-          <w:sz w:val="22"/>
-          <w:szCs w:val="22"/>
-          <w:highlight w:val="yellow"/>
-          <w:lang w:val="en-GB"/>
-        </w:rPr>
-        <w:t>d if the Genetic algorithm deems</w:t>
-      </w:r>
-      <w:r>
-        <w:rPr>
-          <w:rFonts w:ascii="Times New Roman" w:hAnsi="Times New Roman"/>
-          <w:sz w:val="22"/>
-          <w:szCs w:val="22"/>
-          <w:highlight w:val="yellow"/>
-          <w:lang w:val="en-GB"/>
-        </w:rPr>
-        <w:t xml:space="preserve"> them unnecessary.</w:t>
-      </w:r>
-    </w:p>
-    <w:p>
-      <w:pPr>
-        <w:spacing w:after="120" w:line="280" w:lineRule="atLeast"/>
-        <w:jc w:val="both"/>
-        <w:rPr>
-          <w:rFonts w:ascii="Times New Roman" w:hAnsi="Times New Roman"/>
-          <w:sz w:val="22"/>
-          <w:szCs w:val="22"/>
-          <w:lang w:val="en-GB"/>
-        </w:rPr>
-      </w:pPr>
-      <w:r>
-        <w:rPr>
-          <w:rFonts w:ascii="Times New Roman" w:hAnsi="Times New Roman"/>
-          <w:sz w:val="22"/>
-          <w:szCs w:val="22"/>
-          <w:highlight w:val="yellow"/>
-          <w:lang w:val="en-GB"/>
-        </w:rPr>
-        <w:t>[</w:t>
-      </w:r>
-      <w:proofErr w:type="spellStart"/>
-      <w:r>
-        <w:rPr>
-          <w:rFonts w:ascii="Times New Roman" w:hAnsi="Times New Roman"/>
-          <w:sz w:val="22"/>
-          <w:szCs w:val="22"/>
-          <w:highlight w:val="yellow"/>
-          <w:lang w:val="en-GB"/>
-        </w:rPr>
-        <w:t>fazer</w:t>
-      </w:r>
-      <w:proofErr w:type="spellEnd"/>
-      <w:r>
-        <w:rPr>
-          <w:rFonts w:ascii="Times New Roman" w:hAnsi="Times New Roman"/>
-          <w:sz w:val="22"/>
-          <w:szCs w:val="22"/>
-          <w:highlight w:val="yellow"/>
-          <w:lang w:val="en-GB"/>
-        </w:rPr>
-        <w:t xml:space="preserve"> </w:t>
-      </w:r>
-      <w:proofErr w:type="spellStart"/>
-      <w:r>
-        <w:rPr>
-          <w:rFonts w:ascii="Times New Roman" w:hAnsi="Times New Roman"/>
-          <w:sz w:val="22"/>
-          <w:szCs w:val="22"/>
-          <w:highlight w:val="yellow"/>
-          <w:lang w:val="en-GB"/>
-        </w:rPr>
-        <w:t>imagem</w:t>
-      </w:r>
-      <w:proofErr w:type="spellEnd"/>
-      <w:r>
-        <w:rPr>
-          <w:rFonts w:ascii="Times New Roman" w:hAnsi="Times New Roman"/>
-          <w:sz w:val="22"/>
-          <w:szCs w:val="22"/>
-          <w:highlight w:val="yellow"/>
-          <w:lang w:val="en-GB"/>
-        </w:rPr>
-        <w:t>]</w:t>
-      </w:r>
-    </w:p>
-    <w:p>
-      <w:pPr>
-        <w:spacing w:after="120" w:line="280" w:lineRule="atLeast"/>
-        <w:jc w:val="both"/>
-        <w:rPr>
-          <w:rFonts w:ascii="Times New Roman" w:hAnsi="Times New Roman"/>
-          <w:sz w:val="22"/>
-          <w:szCs w:val="22"/>
-          <w:lang w:val="en-GB"/>
-        </w:rPr>
-      </w:pPr>
-      <w:r>
-        <w:rPr>
-          <w:rFonts w:ascii="Times New Roman" w:hAnsi="Times New Roman"/>
-          <w:sz w:val="22"/>
-          <w:szCs w:val="22"/>
-          <w:lang w:val="en-GB"/>
-        </w:rPr>
-        <w:t xml:space="preserve">Horizontal bracing members need to be checked </w:t>
-      </w:r>
-      <w:r>
-        <w:rPr>
-          <w:rFonts w:ascii="Times New Roman" w:hAnsi="Times New Roman"/>
-          <w:sz w:val="22"/>
-          <w:szCs w:val="22"/>
-          <w:lang w:val="en-GB"/>
-        </w:rPr>
-        <w:t xml:space="preserve">for buckling in the horizontal plane (transverse stability) and in the frame plane. </w:t>
-      </w:r>
-    </w:p>
-    <w:p>
-      <w:pPr>
-        <w:spacing w:after="120" w:line="280" w:lineRule="atLeast"/>
-        <w:jc w:val="both"/>
-        <w:rPr>
-          <w:rFonts w:ascii="Times New Roman" w:hAnsi="Times New Roman"/>
-          <w:sz w:val="22"/>
-          <w:szCs w:val="22"/>
-          <w:lang w:val="en-GB"/>
-        </w:rPr>
-      </w:pPr>
-      <w:r>
-        <w:rPr>
-          <w:rFonts w:ascii="Times New Roman" w:hAnsi="Times New Roman"/>
-          <w:sz w:val="22"/>
-          <w:szCs w:val="22"/>
-          <w:lang w:val="en-GB"/>
-        </w:rPr>
-        <w:t>To ensure transverse stability for the horizontal members over a certain length</w:t>
-      </w:r>
-      <w:r>
-        <w:rPr>
-          <w:rFonts w:ascii="Times New Roman" w:hAnsi="Times New Roman"/>
-          <w:sz w:val="22"/>
-          <w:szCs w:val="22"/>
-          <w:lang w:val="en-GB"/>
-        </w:rPr>
-        <w:t>,</w:t>
-      </w:r>
-      <w:r>
-        <w:rPr>
-          <w:rFonts w:ascii="Times New Roman" w:hAnsi="Times New Roman"/>
-          <w:sz w:val="22"/>
-          <w:szCs w:val="22"/>
-          <w:lang w:val="en-GB"/>
-        </w:rPr>
-        <w:t xml:space="preserve"> plane bracing should be provided. According to </w:t>
-      </w:r>
+    </w:p>
+    <w:p>
+      <w:pPr>
+        <w:spacing w:after="120" w:line="280" w:lineRule="atLeast"/>
+        <w:jc w:val="both"/>
+        <w:rPr>
+          <w:rFonts w:ascii="Times New Roman" w:hAnsi="Times New Roman"/>
+          <w:sz w:val="22"/>
+          <w:szCs w:val="22"/>
+          <w:lang w:val="en-GB"/>
+        </w:rPr>
+      </w:pPr>
       <w:bookmarkStart w:id="0" w:name="_GoBack"/>
       <w:bookmarkEnd w:id="0"/>
+    </w:p>
+    <w:p>
+      <w:pPr>
+        <w:keepNext/>
+        <w:spacing w:after="120" w:line="280" w:lineRule="atLeast"/>
+        <w:jc w:val="center"/>
+      </w:pPr>
+      <w:r>
+        <w:rPr>
+          <w:rFonts w:ascii="Times New Roman" w:hAnsi="Times New Roman"/>
+          <w:noProof/>
+          <w:sz w:val="22"/>
+          <w:szCs w:val="22"/>
+          <w:lang w:val="en-GB"/>
+        </w:rPr>
+        <w:drawing>
+          <wp:inline distT="0" distB="0" distL="0" distR="0">
+            <wp:extent cx="5486400" cy="3024787"/>
+            <wp:effectExtent l="0" t="0" r="0" b="0"/>
+            <wp:docPr id="3" name="Picture 3" descr="C:\Users\diogo\AppData\Local\Microsoft\Windows\INetCache\Content.Word\Div_horiz_exmpl.jpg"/>
+            <wp:cNvGraphicFramePr>
+              <a:graphicFrameLocks xmlns:a="http://schemas.openxmlformats.org/drawingml/2006/main" noChangeAspect="1"/>
+            </wp:cNvGraphicFramePr>
+            <a:graphic xmlns:a="http://schemas.openxmlformats.org/drawingml/2006/main">
+              <a:graphicData uri="http://schemas.openxmlformats.org/drawingml/2006/picture">
+                <pic:pic xmlns:pic="http://schemas.openxmlformats.org/drawingml/2006/picture">
+                  <pic:nvPicPr>
+                    <pic:cNvPr id="0" name="Picture 1" descr="C:\Users\diogo\AppData\Local\Microsoft\Windows\INetCache\Content.Word\Div_horiz_exmpl.jpg"/>
+                    <pic:cNvPicPr>
+                      <a:picLocks noChangeAspect="1" noChangeArrowheads="1"/>
+                    </pic:cNvPicPr>
+                  </pic:nvPicPr>
+                  <pic:blipFill>
+                    <a:blip r:embed="rId11">
+                      <a:extLst>
+                        <a:ext uri="{28A0092B-C50C-407E-A947-70E740481C1C}">
+                          <a14:useLocalDpi xmlns:a14="http://schemas.microsoft.com/office/drawing/2010/main" val="0"/>
+                        </a:ext>
+                      </a:extLst>
+                    </a:blip>
+                    <a:srcRect/>
+                    <a:stretch>
+                      <a:fillRect/>
+                    </a:stretch>
+                  </pic:blipFill>
+                  <pic:spPr bwMode="auto">
+                    <a:xfrm>
+                      <a:off x="0" y="0"/>
+                      <a:ext cx="5493957" cy="3028953"/>
+                    </a:xfrm>
+                    <a:prstGeom prst="rect">
+                      <a:avLst/>
+                    </a:prstGeom>
+                    <a:noFill/>
+                    <a:ln>
+                      <a:noFill/>
+                    </a:ln>
+                  </pic:spPr>
+                </pic:pic>
+              </a:graphicData>
+            </a:graphic>
+          </wp:inline>
+        </w:drawing>
+      </w:r>
+    </w:p>
+    <w:p>
+      <w:pPr>
+        <w:pStyle w:val="Caption"/>
+        <w:jc w:val="center"/>
+        <w:rPr>
+          <w:rFonts w:ascii="Times New Roman" w:hAnsi="Times New Roman"/>
+          <w:sz w:val="22"/>
+          <w:szCs w:val="22"/>
+          <w:lang w:val="en-GB"/>
+        </w:rPr>
+      </w:pPr>
+      <w:r>
+        <w:t>Figure 2.5</w:t>
+      </w:r>
+    </w:p>
+    <w:p>
+      <w:pPr>
+        <w:spacing w:after="120" w:line="280" w:lineRule="atLeast"/>
+        <w:jc w:val="both"/>
+        <w:rPr>
+          <w:rFonts w:ascii="Times New Roman" w:hAnsi="Times New Roman"/>
+          <w:sz w:val="22"/>
+          <w:szCs w:val="22"/>
+          <w:lang w:val="en-GB"/>
+        </w:rPr>
+      </w:pPr>
+    </w:p>
+    <w:p>
+      <w:pPr>
+        <w:spacing w:after="120" w:line="280" w:lineRule="atLeast"/>
+        <w:jc w:val="both"/>
+        <w:rPr>
+          <w:rFonts w:ascii="Times New Roman" w:hAnsi="Times New Roman"/>
+          <w:sz w:val="22"/>
+          <w:szCs w:val="22"/>
+          <w:highlight w:val="yellow"/>
+          <w:lang w:val="en-GB"/>
+        </w:rPr>
+      </w:pPr>
+    </w:p>
+    <w:p>
+      <w:pPr>
+        <w:spacing w:after="120" w:line="280" w:lineRule="atLeast"/>
+        <w:jc w:val="both"/>
+        <w:rPr>
+          <w:rFonts w:ascii="Times New Roman" w:hAnsi="Times New Roman"/>
+          <w:sz w:val="22"/>
+          <w:szCs w:val="22"/>
+          <w:lang w:val="en-GB"/>
+        </w:rPr>
+      </w:pPr>
+      <w:r>
+        <w:rPr>
+          <w:rFonts w:ascii="Times New Roman" w:hAnsi="Times New Roman"/>
+          <w:sz w:val="22"/>
+          <w:szCs w:val="22"/>
+          <w:lang w:val="en-GB"/>
+        </w:rPr>
+        <w:t>As can be seen on figure 2.5, increasing</w:t>
+      </w:r>
+      <w:r>
+        <w:rPr>
+          <w:rFonts w:ascii="Times New Roman" w:hAnsi="Times New Roman"/>
+          <w:sz w:val="22"/>
+          <w:szCs w:val="22"/>
+          <w:lang w:val="en-GB"/>
+        </w:rPr>
+        <w:t xml:space="preserve"> the number of horizontal divisions has the same effect as considering the intersection point as a point of restraint</w:t>
+      </w:r>
+      <w:r>
+        <w:rPr>
+          <w:rFonts w:ascii="Times New Roman" w:hAnsi="Times New Roman"/>
+          <w:sz w:val="22"/>
+          <w:szCs w:val="22"/>
+          <w:lang w:val="en-GB"/>
+        </w:rPr>
+        <w:t>, for example the buckling length of the top left diagonal bar remains constant (distance between node 37 – 30) with and without horizontal bars in place</w:t>
+      </w:r>
+      <w:r>
+        <w:rPr>
+          <w:rFonts w:ascii="Times New Roman" w:hAnsi="Times New Roman"/>
+          <w:sz w:val="22"/>
+          <w:szCs w:val="22"/>
+          <w:lang w:val="en-GB"/>
+        </w:rPr>
+        <w:t>. With the evolution of the structure the added horizontal bars will eventually be deleted if the Genetic algorithm deems</w:t>
+      </w:r>
+      <w:r>
+        <w:rPr>
+          <w:rFonts w:ascii="Times New Roman" w:hAnsi="Times New Roman"/>
+          <w:sz w:val="22"/>
+          <w:szCs w:val="22"/>
+          <w:lang w:val="en-GB"/>
+        </w:rPr>
+        <w:t xml:space="preserve"> them unnecessary (as seen on the right of figure 2.5).</w:t>
+      </w:r>
+    </w:p>
+    <w:p>
+      <w:pPr>
+        <w:spacing w:after="120" w:line="280" w:lineRule="atLeast"/>
+        <w:jc w:val="both"/>
+        <w:rPr>
+          <w:rFonts w:ascii="Times New Roman" w:hAnsi="Times New Roman"/>
+          <w:sz w:val="22"/>
+          <w:szCs w:val="22"/>
+          <w:lang w:val="en-GB"/>
+        </w:rPr>
+      </w:pPr>
+      <w:r>
+        <w:rPr>
+          <w:rFonts w:ascii="Times New Roman" w:hAnsi="Times New Roman"/>
+          <w:sz w:val="22"/>
+          <w:szCs w:val="22"/>
+          <w:lang w:val="en-GB"/>
+        </w:rPr>
+        <w:t xml:space="preserve">Horizontal bracing members need to be checked </w:t>
+      </w:r>
+      <w:r>
+        <w:rPr>
+          <w:rFonts w:ascii="Times New Roman" w:hAnsi="Times New Roman"/>
+          <w:sz w:val="22"/>
+          <w:szCs w:val="22"/>
+          <w:lang w:val="en-GB"/>
+        </w:rPr>
+        <w:t xml:space="preserve">for buckling in the horizontal plane (transverse stability) and in the frame plane. </w:t>
+      </w:r>
+    </w:p>
+    <w:p>
+      <w:pPr>
+        <w:spacing w:after="120" w:line="280" w:lineRule="atLeast"/>
+        <w:jc w:val="both"/>
+        <w:rPr>
+          <w:rFonts w:ascii="Times New Roman" w:hAnsi="Times New Roman"/>
+          <w:sz w:val="22"/>
+          <w:szCs w:val="22"/>
+          <w:lang w:val="en-GB"/>
+        </w:rPr>
+      </w:pPr>
+      <w:r>
+        <w:rPr>
+          <w:rFonts w:ascii="Times New Roman" w:hAnsi="Times New Roman"/>
+          <w:sz w:val="22"/>
+          <w:szCs w:val="22"/>
+          <w:lang w:val="en-GB"/>
+        </w:rPr>
+        <w:t>To ensure transverse stability for the horizontal members over a certain length</w:t>
+      </w:r>
+      <w:r>
+        <w:rPr>
+          <w:rFonts w:ascii="Times New Roman" w:hAnsi="Times New Roman"/>
+          <w:sz w:val="22"/>
+          <w:szCs w:val="22"/>
+          <w:lang w:val="en-GB"/>
+        </w:rPr>
+        <w:t>,</w:t>
+      </w:r>
+      <w:r>
+        <w:rPr>
+          <w:rFonts w:ascii="Times New Roman" w:hAnsi="Times New Roman"/>
+          <w:sz w:val="22"/>
+          <w:szCs w:val="22"/>
+          <w:lang w:val="en-GB"/>
+        </w:rPr>
+        <w:t xml:space="preserve"> plane bracing should be provided. According to </w:t>
+      </w:r>
       <w:r>
         <w:rPr>
           <w:rFonts w:ascii="Times New Roman" w:hAnsi="Times New Roman"/>
@@ -4735,7 +4781,6 @@
           <w:szCs w:val="22"/>
           <w:lang w:val="en-GB"/>
         </w:rPr>
-        <w:lastRenderedPageBreak/>
         <w:drawing>
           <wp:inline distT="0" distB="0" distL="0" distR="0">
             <wp:extent cx="5560695" cy="3753485"/>
@@ -4754,7 +4799,7 @@
                     </pic:cNvPicPr>
                   </pic:nvPicPr>
                   <pic:blipFill>
-                    <a:blip r:embed="rId11">
+                    <a:blip r:embed="rId12">
                       <a:extLst>
                         <a:ext uri="{28A0092B-C50C-407E-A947-70E740481C1C}">
                           <a14:useLocalDpi xmlns:a14="http://schemas.microsoft.com/office/drawing/2010/main" val="0"/>
@@ -4798,7 +4843,10 @@
         </w:rPr>
       </w:pPr>
       <w:r>
-        <w:t xml:space="preserve">Fig. 2.5 EC3 Figure H.3 </w:t>
+        <w:t>Fig. 2.6</w:t>
+      </w:r>
+      <w:r>
+        <w:t xml:space="preserve"> EC3 Figure H.3 </w:t>
       </w:r>
       <w:proofErr w:type="spellStart"/>
       <w:r>
@@ -4955,7 +5003,17 @@
           <w:szCs w:val="22"/>
           <w:lang w:val="en-GB"/>
         </w:rPr>
-        <w:t>According to annex H the buckling length for transverse stability when there is a need for plane bracing is the distance between intersection points of the horizontal bracing members with the plane bracing members. When the length is sufficiently small to delete plane bracing the buckling length for single angle members is described in H.3.10 (2) and supported by figure H.4.</w:t>
+        <w:t xml:space="preserve">According to annex H the buckling length for transverse stability when there is a need for plane bracing is the distance between intersection points of the horizontal bracing members with the plane </w:t>
+      </w:r>
+      <w:r>
+        <w:rPr>
+          <w:rFonts w:ascii="Times New Roman" w:hAnsi="Times New Roman"/>
+          <w:sz w:val="22"/>
+          <w:szCs w:val="22"/>
+          <w:lang w:val="en-GB"/>
+        </w:rPr>
+        <w:lastRenderedPageBreak/>
+        <w:t>bracing members. When the length is sufficiently small to delete plane bracing the buckling length for single angle members is described in H.3.10 (2) and supported by figure H.4.</w:t>
       </w:r>
     </w:p>
     <w:p>
@@ -4972,7 +5030,6 @@
           <w:szCs w:val="22"/>
           <w:lang w:val="en-GB"/>
         </w:rPr>
-        <w:lastRenderedPageBreak/>
         <w:drawing>
           <wp:inline distT="0" distB="0" distL="0" distR="0">
             <wp:extent cx="4816475" cy="2179955"/>
@@ -4991,7 +5048,7 @@
                     </pic:cNvPicPr>
                   </pic:nvPicPr>
                   <pic:blipFill>
-                    <a:blip r:embed="rId12">
+                    <a:blip r:embed="rId13">
                       <a:extLst>
                         <a:ext uri="{28A0092B-C50C-407E-A947-70E740481C1C}">
                           <a14:useLocalDpi xmlns:a14="http://schemas.microsoft.com/office/drawing/2010/main" val="0"/>
@@ -5035,7 +5092,10 @@
         </w:rPr>
       </w:pPr>
       <w:r>
-        <w:t xml:space="preserve">Fig. 2.6 EC3 Figure H.4 </w:t>
+        <w:t>Fig. 2.7</w:t>
+      </w:r>
+      <w:r>
+        <w:t xml:space="preserve"> EC3 Figure H.4 </w:t>
       </w:r>
       <w:proofErr w:type="spellStart"/>
       <w:r>
@@ -6005,7 +6065,17 @@
           <w:szCs w:val="22"/>
           <w:lang w:val="en-GB"/>
         </w:rPr>
-        <w:t>. The application developed in this thesis is intended to support the engineer during the geometry definition of the tower. The engineer is then needed to define the connections between elements of the output geometry and sections. Even though not the objective of the developed application, it makes the job easier for the engineer by using a minimum section that ensures the connection desig</w:t>
+        <w:t xml:space="preserve">. The application developed in this thesis is intended to support the engineer during the geometry definition of the tower. The engineer is then needed to define the connections between elements of the output geometry and sections. Even though not the objective of the developed application, it makes the job easier for </w:t>
+      </w:r>
+      <w:r>
+        <w:rPr>
+          <w:rFonts w:ascii="Times New Roman" w:hAnsi="Times New Roman"/>
+          <w:sz w:val="22"/>
+          <w:szCs w:val="22"/>
+          <w:lang w:val="en-GB"/>
+        </w:rPr>
+        <w:lastRenderedPageBreak/>
+        <w:t>the engineer by using a minimum section that ensures the connection desig</w:t>
       </w:r>
       <w:r>
         <w:rPr>
@@ -6027,10 +6097,10 @@
       </w:r>
     </w:p>
     <w:sectPr>
-      <w:headerReference w:type="even" r:id="rId13"/>
-      <w:headerReference w:type="default" r:id="rId14"/>
-      <w:footerReference w:type="even" r:id="rId15"/>
-      <w:footerReference w:type="default" r:id="rId16"/>
+      <w:headerReference w:type="even" r:id="rId14"/>
+      <w:headerReference w:type="default" r:id="rId15"/>
+      <w:footerReference w:type="even" r:id="rId16"/>
+      <w:footerReference w:type="default" r:id="rId17"/>
       <w:pgSz w:w="11906" w:h="16838" w:code="9"/>
       <w:pgMar w:top="1701" w:right="1134" w:bottom="1701" w:left="1701" w:header="851" w:footer="851" w:gutter="0"/>
       <w:pgNumType w:start="1"/>
@@ -6131,7 +6201,7 @@
         <w:rStyle w:val="PageNumber"/>
         <w:noProof/>
       </w:rPr>
-      <w:t>7</w:t>
+      <w:t>9</w:t>
     </w:r>
     <w:r>
       <w:rPr>

</xml_diff>